<commit_message>
week 8 lab done
</commit_message>
<xml_diff>
--- a/week 7/finalCardSort.docx
+++ b/week 7/finalCardSort.docx
@@ -2776,49 +2776,53 @@
     <w:p>
       <w:pPr>
         <w:rPr>
-          <w:b/>
-        </w:rPr>
-      </w:pPr>
-    </w:p>
-    <w:p>
-      <w:pPr>
-        <w:rPr>
-          <w:b/>
-        </w:rPr>
-      </w:pPr>
-    </w:p>
-    <w:p>
-      <w:pPr>
-        <w:rPr>
-          <w:b/>
-        </w:rPr>
-      </w:pPr>
-    </w:p>
-    <w:p>
-      <w:pPr>
-        <w:rPr>
-          <w:b/>
-        </w:rPr>
-      </w:pPr>
-    </w:p>
-    <w:p>
-      <w:pPr>
-        <w:rPr>
-          <w:b/>
-        </w:rPr>
-      </w:pPr>
-    </w:p>
-    <w:p/>
-    <w:p>
-      <w:pPr>
-        <w:rPr>
-          <w:rFonts w:ascii="Calibri" w:hAnsi="Calibri" w:cs="Calibri"/>
-        </w:rPr>
-      </w:pPr>
-    </w:p>
-    <w:p>
+          <w:rFonts w:ascii="Courier" w:hAnsi="Courier" w:cs="Arial"/>
+        </w:rPr>
+      </w:pPr>
+      <w:r>
+        <w:rPr>
+          <w:rFonts w:ascii="Courier" w:eastAsia="MS Mincho" w:hAnsi="Courier" w:cs="Arial"/>
+        </w:rPr>
+        <w:t xml:space="preserve">After having my cards sorted by two other people I decided to eliminate a few </w:t>
+      </w:r>
+      <w:r>
+        <w:rPr>
+          <w:rFonts w:ascii="Courier" w:eastAsia="MS Mincho" w:hAnsi="Courier" w:cs="Arial"/>
+        </w:rPr>
+        <w:t xml:space="preserve">and change a few categories to better organize my information. I think the final categories help separate the different information and convey meaning to the end user. I had to eliminate a few cards because they simply did not fit with the overall theme of the website. </w:t>
+      </w:r>
       <w:bookmarkStart w:id="0" w:name="_GoBack"/>
       <w:bookmarkEnd w:id="0"/>
+    </w:p>
+    <w:p>
+      <w:pPr>
+        <w:rPr>
+          <w:b/>
+        </w:rPr>
+      </w:pPr>
+    </w:p>
+    <w:p>
+      <w:pPr>
+        <w:rPr>
+          <w:b/>
+        </w:rPr>
+      </w:pPr>
+    </w:p>
+    <w:p/>
+    <w:p>
+      <w:pPr>
+        <w:rPr>
+          <w:rFonts w:ascii="Calibri" w:hAnsi="Calibri" w:cs="Calibri"/>
+        </w:rPr>
+      </w:pPr>
+    </w:p>
+    <w:p/>
+    <w:p/>
+    <w:p/>
+    <w:p/>
+    <w:p/>
+    <w:p/>
+    <w:p>
       <w:r>
         <w:rPr>
           <w:noProof/>

</xml_diff>